<commit_message>
updated ClassifierTrainer argument parser and documentation
</commit_message>
<xml_diff>
--- a/Abstrakt_SK.docx
+++ b/Abstrakt_SK.docx
@@ -28,7 +28,19 @@
         <w:rPr>
           <w:lang w:val="sk-SK"/>
         </w:rPr>
-        <w:t xml:space="preserve"> detektory, ako napríklad TimePix3, dokážu počas niekoľko sekundových meraní zachytiť obrovské množstvo elementárnych častíc. Pri</w:t>
+        <w:t xml:space="preserve"> detektory, ako napríklad TimePix3, dokážu počas niekoľko</w:t>
+      </w:r>
+      <w:r>
+        <w:rPr>
+          <w:lang w:val="sk-SK"/>
+        </w:rPr>
+        <w:t>-</w:t>
+      </w:r>
+      <w:r>
+        <w:rPr>
+          <w:lang w:val="sk-SK"/>
+        </w:rPr>
+        <w:t>sekundových meraní zachytiť obrovské množstvo elementárnych častíc. Pri</w:t>
       </w:r>
       <w:r>
         <w:rPr>
@@ -46,7 +58,15 @@
         <w:rPr>
           <w:lang w:val="sk-SK"/>
         </w:rPr>
-        <w:t xml:space="preserve"> je ale väčšina zo zachytených</w:t>
+        <w:t xml:space="preserve"> je ale väčšina zo</w:t>
+      </w:r>
+      <w:bookmarkStart w:id="0" w:name="_GoBack"/>
+      <w:bookmarkEnd w:id="0"/>
+      <w:r>
+        <w:rPr>
+          <w:lang w:val="sk-SK"/>
+        </w:rPr>
+        <w:t xml:space="preserve"> zachytených</w:t>
       </w:r>
       <w:r>
         <w:rPr>
@@ -93,7 +113,19 @@
         <w:rPr>
           <w:lang w:val="sk-SK"/>
         </w:rPr>
-        <w:t xml:space="preserve">Dáta z detektoru Timepix3 tvoria skupiny </w:t>
+        <w:t xml:space="preserve">Dáta z detektoru Timepix3 tvoria skupiny pixelov, ktoré zachytili nenulovú energiu primárnej častice a </w:t>
+      </w:r>
+      <w:r>
+        <w:rPr>
+          <w:lang w:val="sk-SK"/>
+        </w:rPr>
+        <w:t>prípadne </w:t>
+      </w:r>
+      <w:r>
+        <w:rPr>
+          <w:lang w:val="sk-SK"/>
+        </w:rPr>
+        <w:t xml:space="preserve">sekundárnych častíc, ktoré vznikli jej rozpadom. Takéto skupiny </w:t>
       </w:r>
       <w:proofErr w:type="spellStart"/>
       <w:r>
@@ -107,129 +139,73 @@
         <w:rPr>
           <w:lang w:val="sk-SK"/>
         </w:rPr>
-        <w:t xml:space="preserve">, ktoré zachytili nenulovú energiu primárnej častice a tiež sekundárnych častíc, ktoré vznikli jej rozpadom. Takéto skupiny </w:t>
+        <w:t xml:space="preserve"> nazývame </w:t>
       </w:r>
       <w:proofErr w:type="spellStart"/>
       <w:r>
         <w:rPr>
           <w:lang w:val="sk-SK"/>
         </w:rPr>
-        <w:t>pixelov</w:t>
+        <w:t>klastre</w:t>
       </w:r>
       <w:proofErr w:type="spellEnd"/>
       <w:r>
         <w:rPr>
           <w:lang w:val="sk-SK"/>
         </w:rPr>
-        <w:t xml:space="preserve"> nazývame </w:t>
+        <w:t xml:space="preserve">. Manuálne spracovanie dát takýchto rozmerov sa ale javí ako neefektívne. Preto sme vytvorili nástroje na </w:t>
+      </w:r>
+      <w:r>
+        <w:rPr>
+          <w:lang w:val="sk-SK"/>
+        </w:rPr>
+        <w:t>vizualizáciu</w:t>
+      </w:r>
+      <w:r>
+        <w:rPr>
+          <w:lang w:val="sk-SK"/>
+        </w:rPr>
+        <w:t xml:space="preserve"> </w:t>
       </w:r>
       <w:proofErr w:type="spellStart"/>
       <w:r>
         <w:rPr>
           <w:lang w:val="sk-SK"/>
         </w:rPr>
-        <w:t>clustre</w:t>
+        <w:t>klastrov</w:t>
       </w:r>
       <w:proofErr w:type="spellEnd"/>
       <w:r>
         <w:rPr>
           <w:lang w:val="sk-SK"/>
         </w:rPr>
-        <w:t xml:space="preserve">. </w:t>
-      </w:r>
-      <w:r>
-        <w:rPr>
-          <w:lang w:val="sk-SK"/>
-        </w:rPr>
-        <w:t>Manuálne spracovanie dát takýchto rozmerov sa ale javí ako neefektívne.</w:t>
-      </w:r>
-      <w:r>
-        <w:rPr>
-          <w:lang w:val="sk-SK"/>
-        </w:rPr>
-        <w:t xml:space="preserve"> Preto sme vytvorili nástroje na </w:t>
+        <w:t xml:space="preserve">, počítanie ich vlastností, filtrovanie a trénovanie klasifikátorov použitím neurónových sietí. Natrénované </w:t>
       </w:r>
       <w:proofErr w:type="spellStart"/>
       <w:r>
         <w:rPr>
           <w:lang w:val="sk-SK"/>
         </w:rPr>
-        <w:t>vizuálizáciu</w:t>
+        <w:t>klasifikátory</w:t>
       </w:r>
       <w:proofErr w:type="spellEnd"/>
       <w:r>
         <w:rPr>
           <w:lang w:val="sk-SK"/>
         </w:rPr>
-        <w:t xml:space="preserve"> </w:t>
-      </w:r>
-      <w:proofErr w:type="spellStart"/>
-      <w:r>
-        <w:rPr>
-          <w:lang w:val="sk-SK"/>
-        </w:rPr>
-        <w:t>clusterov</w:t>
-      </w:r>
-      <w:proofErr w:type="spellEnd"/>
-      <w:r>
-        <w:rPr>
-          <w:lang w:val="sk-SK"/>
-        </w:rPr>
-        <w:t xml:space="preserve">, počítanie ich vlastností, filtrovanie a trénovanie </w:t>
-      </w:r>
-      <w:proofErr w:type="spellStart"/>
-      <w:r>
-        <w:rPr>
-          <w:lang w:val="sk-SK"/>
-        </w:rPr>
-        <w:t>klasifikátorov</w:t>
-      </w:r>
-      <w:proofErr w:type="spellEnd"/>
-      <w:r>
-        <w:rPr>
-          <w:lang w:val="sk-SK"/>
-        </w:rPr>
-        <w:t xml:space="preserve"> použitím neurónových sietí. Natrénované </w:t>
-      </w:r>
-      <w:proofErr w:type="spellStart"/>
-      <w:r>
-        <w:rPr>
-          <w:lang w:val="sk-SK"/>
-        </w:rPr>
-        <w:t>klasifikátory</w:t>
-      </w:r>
-      <w:proofErr w:type="spellEnd"/>
-      <w:r>
-        <w:rPr>
-          <w:lang w:val="sk-SK"/>
-        </w:rPr>
-        <w:t xml:space="preserve"> sa </w:t>
-      </w:r>
-      <w:r>
-        <w:rPr>
-          <w:lang w:val="sk-SK"/>
-        </w:rPr>
-        <w:t xml:space="preserve">potom </w:t>
-      </w:r>
-      <w:r>
-        <w:rPr>
-          <w:lang w:val="sk-SK"/>
-        </w:rPr>
-        <w:t xml:space="preserve">môžu spojiť do stromovej štruktúry, vďaka čomu môžeme lepšie využiť nerovnomerne distribuované </w:t>
-      </w:r>
-      <w:proofErr w:type="spellStart"/>
-      <w:r>
-        <w:rPr>
-          <w:lang w:val="sk-SK"/>
-        </w:rPr>
-        <w:t>trénovacie</w:t>
-      </w:r>
-      <w:proofErr w:type="spellEnd"/>
-      <w:r>
-        <w:rPr>
-          <w:lang w:val="sk-SK"/>
-        </w:rPr>
-        <w:t xml:space="preserve"> dáta.</w:t>
+        <w:t xml:space="preserve"> sa potom môžu spojiť do stromovej štruktúry, vďaka čomu </w:t>
+      </w:r>
+      <w:r>
+        <w:rPr>
+          <w:lang w:val="sk-SK"/>
+        </w:rPr>
+        <w:t xml:space="preserve">dokážeme </w:t>
+      </w:r>
+      <w:r>
+        <w:rPr>
+          <w:lang w:val="sk-SK"/>
+        </w:rPr>
+        <w:t>lepšie využiť nerovnomerne distribuované trénovacie dáta.</w:t>
       </w:r>
     </w:p>
     <w:p>
@@ -253,28 +229,14 @@
         <w:rPr>
           <w:lang w:val="sk-SK"/>
         </w:rPr>
-        <w:t xml:space="preserve">Na základe simulovaných dát sme natrénovali niekoľko </w:t>
+        <w:t xml:space="preserve">Na základe simulovaných dát sme natrénovali niekoľko klasifikátorov a overili ich úspešnosť na testovacej množine </w:t>
       </w:r>
       <w:proofErr w:type="spellStart"/>
       <w:r>
         <w:rPr>
           <w:lang w:val="sk-SK"/>
         </w:rPr>
-        <w:t>klasifikátorov</w:t>
-      </w:r>
-      <w:proofErr w:type="spellEnd"/>
-      <w:r>
-        <w:rPr>
-          <w:lang w:val="sk-SK"/>
-        </w:rPr>
-        <w:t xml:space="preserve"> a overili ich úspešnosť na testovacej množine </w:t>
-      </w:r>
-      <w:proofErr w:type="spellStart"/>
-      <w:r>
-        <w:rPr>
-          <w:lang w:val="sk-SK"/>
-        </w:rPr>
-        <w:t>clusterov</w:t>
+        <w:t>klastrov</w:t>
       </w:r>
       <w:proofErr w:type="spellEnd"/>
       <w:r>
@@ -291,8 +253,6 @@
           <w:lang w:val="sk-SK"/>
         </w:rPr>
       </w:pPr>
-      <w:bookmarkStart w:id="0" w:name="_GoBack"/>
-      <w:bookmarkEnd w:id="0"/>
     </w:p>
     <w:sectPr>
       <w:pgSz w:w="11906" w:h="16838"/>
@@ -459,6 +419,14 @@
 </w:numbering>
 </file>
 
+<file path=word/people.xml><?xml version="1.0" encoding="utf-8"?>
+<w15:people xmlns:wpc="http://schemas.microsoft.com/office/word/2010/wordprocessingCanvas" xmlns:cx="http://schemas.microsoft.com/office/drawing/2014/chartex" xmlns:cx1="http://schemas.microsoft.com/office/drawing/2015/9/8/chartex" xmlns:cx2="http://schemas.microsoft.com/office/drawing/2015/10/21/chartex" xmlns:cx3="http://schemas.microsoft.com/office/drawing/2016/5/9/chartex" xmlns:cx4="http://schemas.microsoft.com/office/drawing/2016/5/10/chartex" xmlns:cx5="http://schemas.microsoft.com/office/drawing/2016/5/11/chartex" xmlns:cx6="http://schemas.microsoft.com/office/drawing/2016/5/12/chartex" xmlns:cx7="http://schemas.microsoft.com/office/drawing/2016/5/13/chartex" xmlns:cx8="http://schemas.microsoft.com/office/drawing/2016/5/14/chartex" xmlns:mc="http://schemas.openxmlformats.org/markup-compatibility/2006" xmlns:aink="http://schemas.microsoft.com/office/drawing/2016/ink" xmlns:am3d="http://schemas.microsoft.com/office/drawing/2017/model3d" xmlns:o="urn:schemas-microsoft-com:office:office" xmlns:r="http://schemas.openxmlformats.org/officeDocument/2006/relationships" xmlns:m="http://schemas.openxmlformats.org/officeDocument/2006/math" xmlns:v="urn:schemas-microsoft-com:vml" xmlns:wp14="http://schemas.microsoft.com/office/word/2010/wordprocessingDrawing" xmlns:wp="http://schemas.openxmlformats.org/drawingml/2006/wordprocessingDrawing" xmlns:w10="urn:schemas-microsoft-com:office:word" xmlns:w="http://schemas.openxmlformats.org/wordprocessingml/2006/main" xmlns:w14="http://schemas.microsoft.com/office/word/2010/wordml" xmlns:w15="http://schemas.microsoft.com/office/word/2012/wordml" xmlns:w16cex="http://schemas.microsoft.com/office/word/2018/wordml/cex" xmlns:w16cid="http://schemas.microsoft.com/office/word/2016/wordml/cid" xmlns:w16="http://schemas.microsoft.com/office/word/2018/wordml" xmlns:w16sdtdh="http://schemas.microsoft.com/office/word/2020/wordml/sdtdatahash" xmlns:w16se="http://schemas.microsoft.com/office/word/2015/wordml/symex" xmlns:wpg="http://schemas.microsoft.com/office/word/2010/wordprocessingGroup" xmlns:wpi="http://schemas.microsoft.com/office/word/2010/wordprocessingInk" xmlns:wne="http://schemas.microsoft.com/office/word/2006/wordml" xmlns:wps="http://schemas.microsoft.com/office/word/2010/wordprocessingShape" mc:Ignorable="w14 w15 w16se w16cid w16 w16cex w16sdtdh wp14">
+  <w15:person w15:author="František Mráz">
+    <w15:presenceInfo w15:providerId="Windows Live" w15:userId="da2b4ff986daa4cc"/>
+  </w15:person>
+</w15:people>
+</file>
+
 <file path=word/styles.xml><?xml version="1.0" encoding="utf-8"?>
 <w:styles xmlns:mc="http://schemas.openxmlformats.org/markup-compatibility/2006" xmlns:r="http://schemas.openxmlformats.org/officeDocument/2006/relationships" xmlns:w="http://schemas.openxmlformats.org/wordprocessingml/2006/main" xmlns:w14="http://schemas.microsoft.com/office/word/2010/wordml" mc:Ignorable="w14">
   <w:docDefaults>
@@ -496,7 +464,7 @@
     <w:lsdException w:name="Subtitle" w:semiHidden="0" w:uiPriority="11" w:unhideWhenUsed="0" w:qFormat="1"/>
     <w:lsdException w:name="Strong" w:semiHidden="0" w:uiPriority="22" w:unhideWhenUsed="0" w:qFormat="1"/>
     <w:lsdException w:name="Emphasis" w:semiHidden="0" w:uiPriority="20" w:unhideWhenUsed="0" w:qFormat="1"/>
-    <w:lsdException w:name="Table Grid" w:semiHidden="0" w:uiPriority="59" w:unhideWhenUsed="0"/>
+    <w:lsdException w:name="Table Grid" w:uiPriority="59"/>
     <w:lsdException w:name="Placeholder Text" w:unhideWhenUsed="0"/>
     <w:lsdException w:name="No Spacing" w:semiHidden="0" w:uiPriority="1" w:unhideWhenUsed="0" w:qFormat="1"/>
     <w:lsdException w:name="Light Shading" w:semiHidden="0" w:uiPriority="60" w:unhideWhenUsed="0"/>
@@ -1149,7 +1117,7 @@
     <w:lsdException w:name="Subtitle" w:semiHidden="0" w:uiPriority="11" w:unhideWhenUsed="0" w:qFormat="1"/>
     <w:lsdException w:name="Strong" w:semiHidden="0" w:uiPriority="22" w:unhideWhenUsed="0" w:qFormat="1"/>
     <w:lsdException w:name="Emphasis" w:semiHidden="0" w:uiPriority="20" w:unhideWhenUsed="0" w:qFormat="1"/>
-    <w:lsdException w:name="Table Grid" w:semiHidden="0" w:uiPriority="59" w:unhideWhenUsed="0"/>
+    <w:lsdException w:name="Table Grid" w:uiPriority="59"/>
     <w:lsdException w:name="Placeholder Text" w:unhideWhenUsed="0"/>
     <w:lsdException w:name="No Spacing" w:semiHidden="0" w:uiPriority="1" w:unhideWhenUsed="0" w:qFormat="1"/>
     <w:lsdException w:name="Light Shading" w:semiHidden="0" w:uiPriority="60" w:unhideWhenUsed="0"/>

</xml_diff>